<commit_message>
add basic wpf app
</commit_message>
<xml_diff>
--- a/VisiMaster.docx
+++ b/VisiMaster.docx
@@ -9,69 +9,1519 @@
         <w:adjustRightInd w:val="0"/>
         <w:spacing w:after="0" w:line="240" w:lineRule="auto"/>
         <w:rPr>
+          <w:rFonts w:cstheme="minorHAnsi"/>
+          <w:b/>
+          <w:sz w:val="36"/>
+          <w:szCs w:val="36"/>
+        </w:rPr>
+      </w:pPr>
+      <w:r>
+        <w:rPr>
+          <w:rFonts w:cstheme="minorHAnsi"/>
+          <w:b/>
+          <w:sz w:val="36"/>
+          <w:szCs w:val="36"/>
+        </w:rPr>
+        <w:t>TabControlModule.Models.PLC</w:t>
+      </w:r>
+    </w:p>
+    <w:p>
+      <w:pPr>
+        <w:autoSpaceDE w:val="0"/>
+        <w:autoSpaceDN w:val="0"/>
+        <w:adjustRightInd w:val="0"/>
+        <w:spacing w:after="0" w:line="240" w:lineRule="auto"/>
+        <w:rPr>
+          <w:rFonts w:cstheme="minorHAnsi"/>
+          <w:b/>
+          <w:sz w:val="36"/>
+          <w:szCs w:val="36"/>
+        </w:rPr>
+      </w:pPr>
+    </w:p>
+    <w:p>
+      <w:pPr>
+        <w:pStyle w:val="ListParagraph"/>
+        <w:numPr>
+          <w:ilvl w:val="0"/>
+          <w:numId w:val="1"/>
+        </w:numPr>
+        <w:autoSpaceDE w:val="0"/>
+        <w:autoSpaceDN w:val="0"/>
+        <w:adjustRightInd w:val="0"/>
+        <w:spacing w:after="0" w:line="240" w:lineRule="auto"/>
+        <w:rPr>
+          <w:rFonts w:cstheme="minorHAnsi"/>
+          <w:sz w:val="24"/>
+          <w:szCs w:val="24"/>
+        </w:rPr>
+      </w:pPr>
+      <w:r>
+        <w:rPr>
+          <w:rFonts w:cstheme="minorHAnsi"/>
+          <w:sz w:val="24"/>
+          <w:szCs w:val="24"/>
+        </w:rPr>
+        <w:t>oRegisterSettings is the object of DataAccess  --&gt;  VARegisterSettings</w:t>
+      </w:r>
+    </w:p>
+    <w:p>
+      <w:pPr>
+        <w:pStyle w:val="ListParagraph"/>
+        <w:numPr>
+          <w:ilvl w:val="0"/>
+          <w:numId w:val="1"/>
+        </w:numPr>
+        <w:autoSpaceDE w:val="0"/>
+        <w:autoSpaceDN w:val="0"/>
+        <w:adjustRightInd w:val="0"/>
+        <w:spacing w:after="0" w:line="240" w:lineRule="auto"/>
+        <w:rPr>
+          <w:rFonts w:cstheme="minorHAnsi"/>
+          <w:sz w:val="24"/>
+          <w:szCs w:val="24"/>
+        </w:rPr>
+      </w:pPr>
+      <w:r>
+        <w:rPr>
+          <w:rFonts w:cstheme="minorHAnsi"/>
+          <w:sz w:val="24"/>
+          <w:szCs w:val="24"/>
+        </w:rPr>
+        <w:t xml:space="preserve">Inside </w:t>
+      </w:r>
+      <w:r>
+        <w:rPr>
           <w:rFonts w:ascii="Consolas" w:hAnsi="Consolas" w:cs="Consolas"/>
-          <w:color w:val="000000"/>
+          <w:color w:val="2B91AF"/>
           <w:sz w:val="19"/>
           <w:szCs w:val="19"/>
         </w:rPr>
-      </w:pPr>
-      <w:proofErr w:type="spellStart"/>
+        <w:t>VAPLCOperations Class</w:t>
+      </w:r>
+    </w:p>
+    <w:p>
+      <w:pPr>
+        <w:autoSpaceDE w:val="0"/>
+        <w:autoSpaceDN w:val="0"/>
+        <w:adjustRightInd w:val="0"/>
+        <w:spacing w:after="0" w:line="240" w:lineRule="auto"/>
+        <w:rPr>
+          <w:rFonts w:cstheme="minorHAnsi"/>
+          <w:sz w:val="24"/>
+          <w:szCs w:val="24"/>
+        </w:rPr>
+      </w:pPr>
+    </w:p>
+    <w:p>
+      <w:pPr>
+        <w:autoSpaceDE w:val="0"/>
+        <w:autoSpaceDN w:val="0"/>
+        <w:adjustRightInd w:val="0"/>
+        <w:spacing w:after="0" w:line="240" w:lineRule="auto"/>
+        <w:rPr>
+          <w:rFonts w:cstheme="minorHAnsi"/>
+          <w:b/>
+          <w:sz w:val="32"/>
+          <w:szCs w:val="32"/>
+        </w:rPr>
+      </w:pPr>
+      <w:r>
+        <w:rPr>
+          <w:rFonts w:cstheme="minorHAnsi"/>
+          <w:b/>
+          <w:sz w:val="32"/>
+          <w:szCs w:val="32"/>
+        </w:rPr>
+        <w:t>Class Visimaster App.xaml</w:t>
+      </w:r>
+    </w:p>
+    <w:p>
+      <w:pPr>
+        <w:pStyle w:val="ListParagraph"/>
+        <w:numPr>
+          <w:ilvl w:val="0"/>
+          <w:numId w:val="3"/>
+        </w:numPr>
+        <w:autoSpaceDE w:val="0"/>
+        <w:autoSpaceDN w:val="0"/>
+        <w:adjustRightInd w:val="0"/>
+        <w:spacing w:after="0" w:line="240" w:lineRule="auto"/>
+        <w:rPr>
+          <w:rFonts w:cstheme="minorHAnsi"/>
+          <w:sz w:val="24"/>
+          <w:szCs w:val="24"/>
+        </w:rPr>
+      </w:pPr>
+      <w:r>
+        <w:rPr>
+          <w:rFonts w:cstheme="minorHAnsi"/>
+          <w:sz w:val="24"/>
+          <w:szCs w:val="24"/>
+        </w:rPr>
+        <w:t xml:space="preserve"> Run Constructer public App()</w:t>
+      </w:r>
+    </w:p>
+    <w:p>
+      <w:pPr>
+        <w:pStyle w:val="ListParagraph"/>
+        <w:numPr>
+          <w:ilvl w:val="0"/>
+          <w:numId w:val="3"/>
+        </w:numPr>
+        <w:autoSpaceDE w:val="0"/>
+        <w:autoSpaceDN w:val="0"/>
+        <w:adjustRightInd w:val="0"/>
+        <w:spacing w:after="0" w:line="240" w:lineRule="auto"/>
+        <w:rPr>
+          <w:rFonts w:cstheme="minorHAnsi"/>
+          <w:sz w:val="24"/>
+          <w:szCs w:val="24"/>
+        </w:rPr>
+      </w:pPr>
+      <w:r>
+        <w:rPr>
+          <w:rFonts w:cstheme="minorHAnsi"/>
+          <w:sz w:val="24"/>
+          <w:szCs w:val="24"/>
+        </w:rPr>
+        <w:t>OnStartup(</w:t>
+      </w:r>
+      <w:r>
+        <w:rPr>
+          <w:rFonts w:cstheme="minorHAnsi"/>
+          <w:color w:val="000000"/>
+          <w:sz w:val="24"/>
+          <w:szCs w:val="24"/>
+        </w:rPr>
+        <w:t>StartupEventArgs e</w:t>
+      </w:r>
+      <w:r>
+        <w:rPr>
+          <w:rFonts w:cstheme="minorHAnsi"/>
+          <w:sz w:val="24"/>
+          <w:szCs w:val="24"/>
+        </w:rPr>
+        <w:t>)</w:t>
+      </w:r>
+    </w:p>
+    <w:p>
+      <w:pPr>
+        <w:pStyle w:val="ListParagraph"/>
+        <w:numPr>
+          <w:ilvl w:val="0"/>
+          <w:numId w:val="4"/>
+        </w:numPr>
+        <w:autoSpaceDE w:val="0"/>
+        <w:autoSpaceDN w:val="0"/>
+        <w:adjustRightInd w:val="0"/>
+        <w:spacing w:after="0" w:line="240" w:lineRule="auto"/>
+        <w:rPr>
+          <w:rFonts w:cstheme="minorHAnsi"/>
+          <w:sz w:val="24"/>
+          <w:szCs w:val="24"/>
+        </w:rPr>
+      </w:pPr>
+      <w:r>
+        <w:rPr>
+          <w:rFonts w:cstheme="minorHAnsi"/>
+          <w:sz w:val="24"/>
+          <w:szCs w:val="24"/>
+        </w:rPr>
+        <w:t xml:space="preserve">Check </w:t>
+      </w:r>
+      <w:proofErr w:type="gramStart"/>
+      <w:r>
+        <w:rPr>
+          <w:rFonts w:cstheme="minorHAnsi"/>
+          <w:sz w:val="24"/>
+          <w:szCs w:val="24"/>
+        </w:rPr>
+        <w:t>Licence(</w:t>
+      </w:r>
+      <w:proofErr w:type="gramEnd"/>
+      <w:r>
+        <w:rPr>
+          <w:rFonts w:cstheme="minorHAnsi"/>
+          <w:sz w:val="24"/>
+          <w:szCs w:val="24"/>
+        </w:rPr>
+        <w:t>)</w:t>
+      </w:r>
+    </w:p>
+    <w:p>
+      <w:pPr>
+        <w:pStyle w:val="ListParagraph"/>
+        <w:autoSpaceDE w:val="0"/>
+        <w:autoSpaceDN w:val="0"/>
+        <w:adjustRightInd w:val="0"/>
+        <w:spacing w:after="0" w:line="240" w:lineRule="auto"/>
+        <w:ind w:left="1080"/>
+        <w:rPr>
+          <w:rFonts w:cstheme="minorHAnsi"/>
+          <w:sz w:val="24"/>
+          <w:szCs w:val="24"/>
+        </w:rPr>
+      </w:pPr>
+      <w:r>
+        <w:rPr>
+          <w:rFonts w:cstheme="minorHAnsi"/>
+          <w:sz w:val="24"/>
+          <w:szCs w:val="24"/>
+        </w:rPr>
+        <w:t xml:space="preserve">Step </w:t>
+      </w:r>
+      <w:r>
+        <w:rPr>
+          <w:rFonts w:cstheme="minorHAnsi"/>
+          <w:sz w:val="24"/>
+          <w:szCs w:val="24"/>
+        </w:rPr>
+        <w:t>1:</w:t>
+      </w:r>
+      <w:r>
+        <w:rPr>
+          <w:rFonts w:cstheme="minorHAnsi"/>
+          <w:sz w:val="24"/>
+          <w:szCs w:val="24"/>
+        </w:rPr>
+        <w:t xml:space="preserve"> </w:t>
+      </w:r>
+      <w:r>
+        <w:rPr>
+          <w:rFonts w:cstheme="minorHAnsi"/>
+          <w:sz w:val="24"/>
+          <w:szCs w:val="24"/>
+        </w:rPr>
+        <w:t>Call</w:t>
+      </w:r>
+      <w:r>
+        <w:rPr>
+          <w:rFonts w:cstheme="minorHAnsi"/>
+          <w:sz w:val="24"/>
+          <w:szCs w:val="24"/>
+        </w:rPr>
+        <w:t xml:space="preserve"> </w:t>
+      </w:r>
+      <w:r>
+        <w:rPr>
+          <w:rFonts w:cstheme="minorHAnsi"/>
+          <w:color w:val="000000"/>
+          <w:sz w:val="24"/>
+          <w:szCs w:val="24"/>
+        </w:rPr>
+        <w:t>CheclValidLicense()</w:t>
+      </w:r>
+      <w:r>
+        <w:rPr>
+          <w:rFonts w:cstheme="minorHAnsi"/>
+          <w:sz w:val="24"/>
+          <w:szCs w:val="24"/>
+        </w:rPr>
+        <w:t xml:space="preserve"> method.</w:t>
+      </w:r>
+    </w:p>
+    <w:p>
+      <w:pPr>
+        <w:pStyle w:val="ListParagraph"/>
+        <w:numPr>
+          <w:ilvl w:val="1"/>
+          <w:numId w:val="4"/>
+        </w:numPr>
+        <w:autoSpaceDE w:val="0"/>
+        <w:autoSpaceDN w:val="0"/>
+        <w:adjustRightInd w:val="0"/>
+        <w:spacing w:after="0" w:line="240" w:lineRule="auto"/>
+        <w:rPr>
+          <w:rFonts w:cstheme="minorHAnsi"/>
+          <w:sz w:val="24"/>
+          <w:szCs w:val="24"/>
+        </w:rPr>
+      </w:pPr>
+      <w:r>
+        <w:rPr>
+          <w:rFonts w:cstheme="minorHAnsi"/>
+          <w:color w:val="000000"/>
+          <w:sz w:val="24"/>
+          <w:szCs w:val="24"/>
+        </w:rPr>
+        <w:t xml:space="preserve">Create Instance of </w:t>
+      </w:r>
+      <w:r>
+        <w:rPr>
+          <w:rFonts w:cstheme="minorHAnsi"/>
+          <w:b/>
+          <w:color w:val="000000"/>
+          <w:sz w:val="24"/>
+          <w:szCs w:val="24"/>
+        </w:rPr>
+        <w:t>L</w:t>
+      </w:r>
+      <w:r>
+        <w:rPr>
+          <w:rFonts w:cstheme="minorHAnsi"/>
+          <w:b/>
+          <w:color w:val="000000"/>
+          <w:sz w:val="24"/>
+          <w:szCs w:val="24"/>
+        </w:rPr>
+        <w:t>icenseHelper</w:t>
+      </w:r>
+      <w:r>
+        <w:rPr>
+          <w:rFonts w:cstheme="minorHAnsi"/>
+          <w:b/>
+          <w:color w:val="000000"/>
+          <w:sz w:val="24"/>
+          <w:szCs w:val="24"/>
+        </w:rPr>
+        <w:t xml:space="preserve"> Instance</w:t>
+      </w:r>
+      <w:r>
+        <w:rPr>
+          <w:rFonts w:cstheme="minorHAnsi"/>
+          <w:color w:val="000000"/>
+          <w:sz w:val="24"/>
+          <w:szCs w:val="24"/>
+        </w:rPr>
+        <w:t xml:space="preserve"> class name as</w:t>
+      </w:r>
+      <w:r>
+        <w:rPr>
+          <w:rFonts w:cstheme="minorHAnsi"/>
+          <w:color w:val="000000"/>
+          <w:sz w:val="24"/>
+          <w:szCs w:val="24"/>
+        </w:rPr>
+        <w:t xml:space="preserve"> </w:t>
+      </w:r>
+      <w:r>
+        <w:rPr>
+          <w:rFonts w:cstheme="minorHAnsi"/>
+          <w:b/>
+          <w:color w:val="000000"/>
+          <w:sz w:val="24"/>
+          <w:szCs w:val="24"/>
+        </w:rPr>
+        <w:t>licenseHelper</w:t>
+      </w:r>
+    </w:p>
+    <w:p>
+      <w:pPr>
+        <w:pStyle w:val="ListParagraph"/>
+        <w:numPr>
+          <w:ilvl w:val="1"/>
+          <w:numId w:val="4"/>
+        </w:numPr>
+        <w:autoSpaceDE w:val="0"/>
+        <w:autoSpaceDN w:val="0"/>
+        <w:adjustRightInd w:val="0"/>
+        <w:spacing w:after="0" w:line="240" w:lineRule="auto"/>
+        <w:rPr>
+          <w:rFonts w:cstheme="minorHAnsi"/>
+          <w:sz w:val="24"/>
+          <w:szCs w:val="24"/>
+        </w:rPr>
+      </w:pPr>
+      <w:r>
+        <w:rPr>
+          <w:rFonts w:cstheme="minorHAnsi"/>
+          <w:color w:val="000000"/>
+          <w:sz w:val="24"/>
+          <w:szCs w:val="24"/>
+        </w:rPr>
+        <w:t xml:space="preserve">After that </w:t>
+      </w:r>
+      <w:r>
+        <w:rPr>
+          <w:rFonts w:cstheme="minorHAnsi"/>
+          <w:b/>
+          <w:color w:val="000000"/>
+          <w:sz w:val="24"/>
+          <w:szCs w:val="24"/>
+        </w:rPr>
+        <w:t>licens</w:t>
+      </w:r>
+      <w:r>
+        <w:rPr>
+          <w:rFonts w:cstheme="minorHAnsi"/>
+          <w:b/>
+          <w:color w:val="000000"/>
+          <w:sz w:val="24"/>
+          <w:szCs w:val="24"/>
+        </w:rPr>
+        <w:t>eHelper</w:t>
+      </w:r>
+      <w:r>
+        <w:rPr>
+          <w:rFonts w:cstheme="minorHAnsi"/>
+          <w:b/>
+          <w:color w:val="000000"/>
+          <w:sz w:val="24"/>
+          <w:szCs w:val="24"/>
+        </w:rPr>
+        <w:t xml:space="preserve"> </w:t>
+      </w:r>
+      <w:r>
+        <w:rPr>
+          <w:rFonts w:cstheme="minorHAnsi"/>
+          <w:color w:val="000000"/>
+          <w:sz w:val="24"/>
+          <w:szCs w:val="24"/>
+        </w:rPr>
+        <w:t xml:space="preserve">set to Value </w:t>
+      </w:r>
+      <w:r>
+        <w:rPr>
+          <w:rFonts w:cstheme="minorHAnsi"/>
+          <w:b/>
+          <w:color w:val="000000"/>
+          <w:sz w:val="24"/>
+          <w:szCs w:val="24"/>
+        </w:rPr>
+        <w:t>null</w:t>
+      </w:r>
+      <w:r>
+        <w:rPr>
+          <w:rFonts w:cstheme="minorHAnsi"/>
+          <w:b/>
+          <w:color w:val="000000"/>
+          <w:sz w:val="24"/>
+          <w:szCs w:val="24"/>
+        </w:rPr>
+        <w:t>.</w:t>
+      </w:r>
+    </w:p>
+    <w:p>
+      <w:pPr>
+        <w:pStyle w:val="ListParagraph"/>
+        <w:numPr>
+          <w:ilvl w:val="1"/>
+          <w:numId w:val="4"/>
+        </w:numPr>
+        <w:autoSpaceDE w:val="0"/>
+        <w:autoSpaceDN w:val="0"/>
+        <w:adjustRightInd w:val="0"/>
+        <w:spacing w:after="0" w:line="240" w:lineRule="auto"/>
+        <w:rPr>
+          <w:rFonts w:cstheme="minorHAnsi"/>
+          <w:sz w:val="24"/>
+          <w:szCs w:val="24"/>
+        </w:rPr>
+      </w:pPr>
+      <w:r>
+        <w:rPr>
+          <w:rFonts w:cstheme="minorHAnsi"/>
+          <w:color w:val="000000"/>
+          <w:sz w:val="24"/>
+          <w:szCs w:val="24"/>
+        </w:rPr>
+        <w:t xml:space="preserve">Then return </w:t>
+      </w:r>
+      <w:r>
+        <w:rPr>
+          <w:rFonts w:cstheme="minorHAnsi"/>
+          <w:color w:val="000000"/>
+          <w:sz w:val="24"/>
+          <w:szCs w:val="24"/>
+        </w:rPr>
+        <w:t>licenseHelper.CheclValidLicense()</w:t>
+      </w:r>
+      <w:r>
+        <w:rPr>
+          <w:rFonts w:cstheme="minorHAnsi"/>
+          <w:color w:val="000000"/>
+          <w:sz w:val="24"/>
+          <w:szCs w:val="24"/>
+        </w:rPr>
+        <w:t xml:space="preserve"> </w:t>
+      </w:r>
+      <w:r>
+        <w:rPr>
+          <w:rFonts w:cstheme="minorHAnsi"/>
+          <w:color w:val="000000"/>
+          <w:sz w:val="24"/>
+          <w:szCs w:val="24"/>
+        </w:rPr>
+        <w:t xml:space="preserve">means call the </w:t>
+      </w:r>
+      <w:r>
+        <w:rPr>
+          <w:rFonts w:cstheme="minorHAnsi"/>
+          <w:color w:val="000000"/>
+          <w:sz w:val="24"/>
+          <w:szCs w:val="24"/>
+        </w:rPr>
+        <w:t>licenseHelper.CheclValidLicense() method.</w:t>
+      </w:r>
+    </w:p>
+    <w:p>
+      <w:pPr>
+        <w:pStyle w:val="ListParagraph"/>
+        <w:numPr>
+          <w:ilvl w:val="1"/>
+          <w:numId w:val="4"/>
+        </w:numPr>
+        <w:autoSpaceDE w:val="0"/>
+        <w:autoSpaceDN w:val="0"/>
+        <w:adjustRightInd w:val="0"/>
+        <w:spacing w:after="0" w:line="240" w:lineRule="auto"/>
+        <w:rPr>
+          <w:rFonts w:cstheme="minorHAnsi"/>
+          <w:b/>
+          <w:sz w:val="24"/>
+          <w:szCs w:val="24"/>
+        </w:rPr>
+      </w:pPr>
+      <w:r>
+        <w:rPr>
+          <w:rFonts w:cstheme="minorHAnsi"/>
+          <w:color w:val="000000"/>
+          <w:sz w:val="24"/>
+          <w:szCs w:val="24"/>
+        </w:rPr>
+        <w:t>Inside</w:t>
+      </w:r>
+      <w:r>
+        <w:rPr>
+          <w:rFonts w:cstheme="minorHAnsi"/>
+          <w:b/>
+          <w:color w:val="000000"/>
+          <w:sz w:val="24"/>
+          <w:szCs w:val="24"/>
+        </w:rPr>
+        <w:t xml:space="preserve"> </w:t>
+      </w:r>
+      <w:r>
+        <w:rPr>
+          <w:rFonts w:cstheme="minorHAnsi"/>
+          <w:b/>
+          <w:color w:val="000000"/>
+          <w:sz w:val="24"/>
+          <w:szCs w:val="24"/>
+        </w:rPr>
+        <w:t>licenseHelper.CheclValidLicense()</w:t>
+      </w:r>
+      <w:r>
+        <w:rPr>
+          <w:rFonts w:cstheme="minorHAnsi"/>
+          <w:color w:val="000000"/>
+          <w:sz w:val="24"/>
+          <w:szCs w:val="24"/>
+        </w:rPr>
+        <w:t xml:space="preserve"> method one call </w:t>
+      </w:r>
+    </w:p>
+    <w:p>
+      <w:pPr>
+        <w:pStyle w:val="ListParagraph"/>
+        <w:autoSpaceDE w:val="0"/>
+        <w:autoSpaceDN w:val="0"/>
+        <w:adjustRightInd w:val="0"/>
+        <w:spacing w:after="0" w:line="240" w:lineRule="auto"/>
+        <w:ind w:left="1800"/>
+        <w:rPr>
+          <w:rFonts w:cstheme="minorHAnsi"/>
+          <w:b/>
+          <w:sz w:val="24"/>
+          <w:szCs w:val="24"/>
+        </w:rPr>
+      </w:pPr>
+    </w:p>
+    <w:p>
+      <w:pPr>
+        <w:pStyle w:val="ListParagraph"/>
+        <w:numPr>
+          <w:ilvl w:val="1"/>
+          <w:numId w:val="4"/>
+        </w:numPr>
+        <w:autoSpaceDE w:val="0"/>
+        <w:autoSpaceDN w:val="0"/>
+        <w:adjustRightInd w:val="0"/>
+        <w:spacing w:after="0" w:line="240" w:lineRule="auto"/>
+        <w:rPr>
+          <w:rFonts w:cstheme="minorHAnsi"/>
+          <w:b/>
+          <w:sz w:val="24"/>
+          <w:szCs w:val="24"/>
+        </w:rPr>
+      </w:pPr>
+      <w:r>
+        <w:rPr>
+          <w:rFonts w:cstheme="minorHAnsi"/>
+          <w:b/>
+          <w:color w:val="000000"/>
+          <w:sz w:val="24"/>
+          <w:szCs w:val="24"/>
+        </w:rPr>
+        <w:t>ReadLicenseFile</w:t>
+      </w:r>
+      <w:r>
+        <w:rPr>
+          <w:rFonts w:cstheme="minorHAnsi"/>
+          <w:color w:val="000000"/>
+          <w:sz w:val="24"/>
+          <w:szCs w:val="24"/>
+        </w:rPr>
+        <w:t>()</w:t>
+      </w:r>
+      <w:r>
+        <w:rPr>
+          <w:rFonts w:cstheme="minorHAnsi"/>
+          <w:color w:val="000000"/>
+          <w:sz w:val="24"/>
+          <w:szCs w:val="24"/>
+        </w:rPr>
+        <w:t xml:space="preserve"> Method.</w:t>
+      </w:r>
+    </w:p>
+    <w:p>
+      <w:pPr>
+        <w:pStyle w:val="ListParagraph"/>
+        <w:numPr>
+          <w:ilvl w:val="1"/>
+          <w:numId w:val="4"/>
+        </w:numPr>
+        <w:autoSpaceDE w:val="0"/>
+        <w:autoSpaceDN w:val="0"/>
+        <w:adjustRightInd w:val="0"/>
+        <w:spacing w:after="0" w:line="240" w:lineRule="auto"/>
+        <w:rPr>
+          <w:rFonts w:cstheme="minorHAnsi"/>
+          <w:b/>
+          <w:sz w:val="24"/>
+          <w:szCs w:val="24"/>
+        </w:rPr>
+      </w:pPr>
+      <w:r>
+        <w:rPr>
+          <w:rFonts w:cstheme="minorHAnsi"/>
+          <w:sz w:val="24"/>
+          <w:szCs w:val="24"/>
+        </w:rPr>
+        <w:t>Inside</w:t>
+      </w:r>
+      <w:r>
+        <w:rPr>
+          <w:rFonts w:cstheme="minorHAnsi"/>
+          <w:b/>
+          <w:sz w:val="24"/>
+          <w:szCs w:val="24"/>
+        </w:rPr>
+        <w:t xml:space="preserve"> </w:t>
+      </w:r>
+      <w:r>
+        <w:rPr>
+          <w:rFonts w:cstheme="minorHAnsi"/>
+          <w:b/>
+          <w:color w:val="000000"/>
+          <w:sz w:val="24"/>
+          <w:szCs w:val="24"/>
+        </w:rPr>
+        <w:t>ReadLicenseFile</w:t>
+      </w:r>
+      <w:r>
+        <w:rPr>
+          <w:rFonts w:cstheme="minorHAnsi"/>
+          <w:color w:val="000000"/>
+          <w:sz w:val="24"/>
+          <w:szCs w:val="24"/>
+        </w:rPr>
+        <w:t>()</w:t>
+      </w:r>
+      <w:r>
+        <w:rPr>
+          <w:rFonts w:cstheme="minorHAnsi"/>
+          <w:color w:val="000000"/>
+          <w:sz w:val="24"/>
+          <w:szCs w:val="24"/>
+        </w:rPr>
+        <w:t xml:space="preserve"> method firstly check </w:t>
+      </w:r>
+      <w:r>
+        <w:rPr>
+          <w:rFonts w:cstheme="minorHAnsi"/>
+          <w:color w:val="800000"/>
+          <w:sz w:val="24"/>
+          <w:szCs w:val="24"/>
+        </w:rPr>
+        <w:t>LicenseKey.txt</w:t>
+      </w:r>
       <w:r>
         <w:rPr>
           <w:rFonts w:ascii="Consolas" w:hAnsi="Consolas" w:cs="Consolas"/>
-          <w:color w:val="000000"/>
+          <w:color w:val="800000"/>
           <w:sz w:val="19"/>
           <w:szCs w:val="19"/>
         </w:rPr>
-        <w:t>oRegisterSettings</w:t>
-      </w:r>
-      <w:proofErr w:type="spellEnd"/>
-      <w:r>
-        <w:rPr>
-          <w:rFonts w:ascii="Consolas" w:hAnsi="Consolas" w:cs="Consolas"/>
+        <w:t xml:space="preserve"> </w:t>
+      </w:r>
+      <w:r>
+        <w:rPr>
+          <w:rFonts w:cstheme="minorHAnsi"/>
+          <w:sz w:val="24"/>
+          <w:szCs w:val="24"/>
+        </w:rPr>
+        <w:t xml:space="preserve">Exit or Not. If file is not then execute else statement and show message </w:t>
+      </w:r>
+      <w:r>
+        <w:rPr>
+          <w:rFonts w:cstheme="minorHAnsi"/>
+          <w:color w:val="A31515"/>
+          <w:sz w:val="24"/>
+          <w:szCs w:val="24"/>
+        </w:rPr>
+        <w:t>LicenseKey file not found. Please add 'LicenseKey' file and try again.</w:t>
+      </w:r>
+    </w:p>
+    <w:p>
+      <w:pPr>
+        <w:pStyle w:val="ListParagraph"/>
+        <w:numPr>
+          <w:ilvl w:val="1"/>
+          <w:numId w:val="4"/>
+        </w:numPr>
+        <w:autoSpaceDE w:val="0"/>
+        <w:autoSpaceDN w:val="0"/>
+        <w:adjustRightInd w:val="0"/>
+        <w:spacing w:after="0" w:line="240" w:lineRule="auto"/>
+        <w:rPr>
+          <w:rFonts w:cstheme="minorHAnsi"/>
+          <w:b/>
+          <w:sz w:val="24"/>
+          <w:szCs w:val="24"/>
+        </w:rPr>
+      </w:pPr>
+      <w:r>
+        <w:rPr>
+          <w:rFonts w:cstheme="minorHAnsi"/>
+          <w:sz w:val="24"/>
+          <w:szCs w:val="24"/>
+        </w:rPr>
+        <w:t xml:space="preserve">if file is present </w:t>
+      </w:r>
+      <w:r>
+        <w:rPr>
+          <w:rFonts w:cstheme="minorHAnsi"/>
+          <w:sz w:val="24"/>
+          <w:szCs w:val="24"/>
+        </w:rPr>
+        <w:t xml:space="preserve">then goes inside if and read all file data using </w:t>
+      </w:r>
+      <w:r>
+        <w:rPr>
+          <w:rFonts w:cstheme="minorHAnsi"/>
+          <w:b/>
+          <w:color w:val="000000"/>
+          <w:sz w:val="24"/>
+          <w:szCs w:val="24"/>
+        </w:rPr>
+        <w:t>File.ReadAllText(</w:t>
+      </w:r>
+      <w:r>
+        <w:rPr>
+          <w:rFonts w:cstheme="minorHAnsi"/>
+          <w:color w:val="800000"/>
+          <w:sz w:val="24"/>
+          <w:szCs w:val="24"/>
+        </w:rPr>
+        <w:t>@"LicenseKey.txt"</w:t>
+      </w:r>
+      <w:r>
+        <w:rPr>
+          <w:rFonts w:cstheme="minorHAnsi"/>
+          <w:color w:val="000000"/>
+          <w:sz w:val="24"/>
+          <w:szCs w:val="24"/>
+        </w:rPr>
+        <w:t>, Encoding.UTF8</w:t>
+      </w:r>
+      <w:r>
+        <w:rPr>
+          <w:rFonts w:cstheme="minorHAnsi"/>
+          <w:b/>
+          <w:color w:val="000000"/>
+          <w:sz w:val="24"/>
+          <w:szCs w:val="24"/>
+        </w:rPr>
+        <w:t>)</w:t>
+      </w:r>
+      <w:r>
+        <w:rPr>
+          <w:rFonts w:cstheme="minorHAnsi"/>
+          <w:b/>
+          <w:color w:val="000000"/>
+          <w:sz w:val="24"/>
+          <w:szCs w:val="24"/>
+        </w:rPr>
+        <w:t xml:space="preserve"> method </w:t>
+      </w:r>
+      <w:r>
+        <w:rPr>
+          <w:rFonts w:cstheme="minorHAnsi"/>
+          <w:color w:val="000000"/>
+          <w:sz w:val="24"/>
+          <w:szCs w:val="24"/>
+        </w:rPr>
+        <w:t>and store inside _licenseString.</w:t>
+      </w:r>
+    </w:p>
+    <w:p>
+      <w:pPr>
+        <w:pStyle w:val="ListParagraph"/>
+        <w:numPr>
+          <w:ilvl w:val="1"/>
+          <w:numId w:val="4"/>
+        </w:numPr>
+        <w:autoSpaceDE w:val="0"/>
+        <w:autoSpaceDN w:val="0"/>
+        <w:adjustRightInd w:val="0"/>
+        <w:spacing w:after="0" w:line="240" w:lineRule="auto"/>
+        <w:rPr>
+          <w:rFonts w:cstheme="minorHAnsi"/>
+          <w:b/>
+          <w:sz w:val="24"/>
+          <w:szCs w:val="24"/>
+        </w:rPr>
+      </w:pPr>
+      <w:r>
+        <w:rPr>
+          <w:rFonts w:cstheme="minorHAnsi"/>
+          <w:color w:val="000000"/>
+          <w:sz w:val="24"/>
+          <w:szCs w:val="24"/>
+        </w:rPr>
+        <w:t xml:space="preserve">After that check condition if </w:t>
+      </w:r>
+      <w:r>
+        <w:rPr>
+          <w:rFonts w:cstheme="minorHAnsi"/>
+          <w:color w:val="000000"/>
+          <w:sz w:val="24"/>
+          <w:szCs w:val="24"/>
+        </w:rPr>
+        <w:t>_LecenseString.Length == 0</w:t>
+      </w:r>
+      <w:r>
+        <w:rPr>
+          <w:rFonts w:cstheme="minorHAnsi"/>
+          <w:color w:val="000000"/>
+          <w:sz w:val="24"/>
+          <w:szCs w:val="24"/>
+        </w:rPr>
+        <w:t xml:space="preserve"> then IsValideLicense  set to false.  And display Message </w:t>
+      </w:r>
+      <w:r>
+        <w:rPr>
+          <w:rFonts w:cstheme="minorHAnsi"/>
+          <w:color w:val="A31515"/>
+          <w:sz w:val="24"/>
+          <w:szCs w:val="24"/>
+        </w:rPr>
+        <w:t xml:space="preserve">LicenseFile Is </w:t>
+      </w:r>
+      <w:r>
+        <w:rPr>
+          <w:rFonts w:cstheme="minorHAnsi"/>
+          <w:color w:val="A31515"/>
+          <w:sz w:val="24"/>
+          <w:szCs w:val="24"/>
+        </w:rPr>
+        <w:t>Empty:</w:t>
+      </w:r>
+      <w:r>
+        <w:rPr>
+          <w:rFonts w:cstheme="minorHAnsi"/>
+          <w:sz w:val="24"/>
+          <w:szCs w:val="24"/>
+        </w:rPr>
+        <w:t xml:space="preserve"> Otherwise</w:t>
+      </w:r>
+      <w:r>
+        <w:rPr>
+          <w:rFonts w:cstheme="minorHAnsi"/>
+          <w:color w:val="000000"/>
+          <w:sz w:val="24"/>
+          <w:szCs w:val="24"/>
+        </w:rPr>
+        <w:t xml:space="preserve"> </w:t>
+      </w:r>
+      <w:r>
+        <w:rPr>
+          <w:rFonts w:cstheme="minorHAnsi"/>
+          <w:color w:val="000000"/>
+          <w:sz w:val="24"/>
+          <w:szCs w:val="24"/>
+        </w:rPr>
+        <w:t>IsValideLicense</w:t>
+      </w:r>
+      <w:r>
+        <w:rPr>
+          <w:rFonts w:cstheme="minorHAnsi"/>
+          <w:color w:val="000000"/>
+          <w:sz w:val="24"/>
+          <w:szCs w:val="24"/>
+        </w:rPr>
+        <w:t xml:space="preserve"> set to true.</w:t>
+      </w:r>
+      <w:r>
+        <w:rPr>
+          <w:rFonts w:cstheme="minorHAnsi"/>
+          <w:color w:val="000000"/>
+          <w:sz w:val="24"/>
+          <w:szCs w:val="24"/>
+        </w:rPr>
+        <w:t xml:space="preserve"> And return to </w:t>
+      </w:r>
+      <w:r>
+        <w:rPr>
+          <w:rFonts w:cstheme="minorHAnsi"/>
+          <w:b/>
+          <w:color w:val="000000"/>
+          <w:sz w:val="24"/>
+          <w:szCs w:val="24"/>
+        </w:rPr>
+        <w:t>CheclValidLicense()</w:t>
+      </w:r>
+      <w:r>
+        <w:rPr>
+          <w:rFonts w:cstheme="minorHAnsi"/>
+          <w:b/>
+          <w:color w:val="000000"/>
+          <w:sz w:val="24"/>
+          <w:szCs w:val="24"/>
+        </w:rPr>
+        <w:t xml:space="preserve"> </w:t>
+      </w:r>
+      <w:r>
+        <w:rPr>
+          <w:rFonts w:cstheme="minorHAnsi"/>
+          <w:color w:val="000000"/>
+          <w:sz w:val="24"/>
+          <w:szCs w:val="24"/>
+        </w:rPr>
+        <w:t>method.</w:t>
+      </w:r>
+      <w:r>
+        <w:rPr>
+          <w:rFonts w:cstheme="minorHAnsi"/>
+          <w:color w:val="000000"/>
+          <w:sz w:val="24"/>
+          <w:szCs w:val="24"/>
+        </w:rPr>
+        <w:t xml:space="preserve"> And check condition if </w:t>
+      </w:r>
+      <w:r>
+        <w:rPr>
+          <w:rFonts w:cstheme="minorHAnsi"/>
+          <w:color w:val="000000"/>
+          <w:sz w:val="24"/>
+          <w:szCs w:val="24"/>
+        </w:rPr>
+        <w:t>IsValideLicense</w:t>
+      </w:r>
+      <w:r>
+        <w:rPr>
+          <w:rFonts w:cstheme="minorHAnsi"/>
+          <w:color w:val="000000"/>
+          <w:sz w:val="24"/>
+          <w:szCs w:val="24"/>
+        </w:rPr>
+        <w:t xml:space="preserve"> is true then call </w:t>
+      </w:r>
+      <w:r>
+        <w:rPr>
+          <w:rFonts w:cstheme="minorHAnsi"/>
+          <w:color w:val="000000"/>
+          <w:sz w:val="24"/>
+          <w:szCs w:val="24"/>
+        </w:rPr>
+        <w:t>ParseLicenseKey()</w:t>
+      </w:r>
+      <w:r>
+        <w:rPr>
+          <w:rFonts w:cstheme="minorHAnsi"/>
+          <w:color w:val="000000"/>
+          <w:sz w:val="24"/>
+          <w:szCs w:val="24"/>
+        </w:rPr>
+        <w:t xml:space="preserve"> method.</w:t>
+      </w:r>
+    </w:p>
+    <w:p>
+      <w:pPr>
+        <w:autoSpaceDE w:val="0"/>
+        <w:autoSpaceDN w:val="0"/>
+        <w:adjustRightInd w:val="0"/>
+        <w:spacing w:after="0" w:line="240" w:lineRule="auto"/>
+        <w:rPr>
+          <w:rFonts w:cstheme="minorHAnsi"/>
+          <w:b/>
+          <w:sz w:val="24"/>
+          <w:szCs w:val="24"/>
+        </w:rPr>
+      </w:pPr>
+    </w:p>
+    <w:p>
+      <w:pPr>
+        <w:pStyle w:val="ListParagraph"/>
+        <w:numPr>
+          <w:ilvl w:val="1"/>
+          <w:numId w:val="4"/>
+        </w:numPr>
+        <w:autoSpaceDE w:val="0"/>
+        <w:autoSpaceDN w:val="0"/>
+        <w:adjustRightInd w:val="0"/>
+        <w:spacing w:after="0" w:line="240" w:lineRule="auto"/>
+        <w:rPr>
+          <w:rFonts w:cstheme="minorHAnsi"/>
+          <w:b/>
+          <w:sz w:val="24"/>
+          <w:szCs w:val="24"/>
+        </w:rPr>
+      </w:pPr>
+      <w:r>
+        <w:rPr>
+          <w:rFonts w:cstheme="minorHAnsi"/>
+          <w:b/>
+          <w:sz w:val="24"/>
+          <w:szCs w:val="24"/>
+        </w:rPr>
+        <w:t xml:space="preserve">Inside ParseLicenseKey() method : </w:t>
+      </w:r>
+      <w:r>
+        <w:rPr>
+          <w:rFonts w:cstheme="minorHAnsi"/>
+          <w:sz w:val="24"/>
+          <w:szCs w:val="24"/>
+        </w:rPr>
+        <w:t xml:space="preserve"> then check condition if _licenseString is not </w:t>
+      </w:r>
+      <w:proofErr w:type="gramStart"/>
+      <w:r>
+        <w:rPr>
+          <w:rFonts w:cstheme="minorHAnsi"/>
+          <w:sz w:val="24"/>
+          <w:szCs w:val="24"/>
+        </w:rPr>
+        <w:t>null  then</w:t>
+      </w:r>
+      <w:proofErr w:type="gramEnd"/>
+      <w:r>
+        <w:rPr>
+          <w:rFonts w:cstheme="minorHAnsi"/>
+          <w:sz w:val="24"/>
+          <w:szCs w:val="24"/>
+        </w:rPr>
+        <w:t xml:space="preserve"> go inside if.</w:t>
+      </w:r>
+      <w:r>
+        <w:rPr>
+          <w:rFonts w:cstheme="minorHAnsi"/>
+          <w:sz w:val="24"/>
+          <w:szCs w:val="24"/>
+        </w:rPr>
+        <w:t xml:space="preserve"> After that create object of </w:t>
+      </w:r>
+      <w:r>
+        <w:rPr>
+          <w:rFonts w:cstheme="minorHAnsi"/>
+          <w:b/>
+          <w:color w:val="000000"/>
+          <w:sz w:val="24"/>
+          <w:szCs w:val="24"/>
+        </w:rPr>
+        <w:t>VASecureString</w:t>
+      </w:r>
+      <w:r>
+        <w:rPr>
+          <w:rFonts w:cstheme="minorHAnsi"/>
+          <w:b/>
+          <w:color w:val="000000"/>
+          <w:sz w:val="24"/>
+          <w:szCs w:val="24"/>
+        </w:rPr>
+        <w:t xml:space="preserve"> class </w:t>
+      </w:r>
+      <w:r>
+        <w:rPr>
+          <w:rFonts w:cstheme="minorHAnsi"/>
+          <w:color w:val="000000"/>
+          <w:sz w:val="24"/>
+          <w:szCs w:val="24"/>
+        </w:rPr>
+        <w:t>name as</w:t>
+      </w:r>
+      <w:r>
+        <w:rPr>
+          <w:rFonts w:cstheme="minorHAnsi"/>
+          <w:color w:val="000000"/>
+          <w:sz w:val="24"/>
+          <w:szCs w:val="24"/>
+        </w:rPr>
+        <w:t xml:space="preserve"> </w:t>
+      </w:r>
+      <w:r>
+        <w:rPr>
+          <w:rFonts w:cstheme="minorHAnsi"/>
+          <w:b/>
+          <w:color w:val="000000"/>
+          <w:sz w:val="24"/>
+          <w:szCs w:val="24"/>
+        </w:rPr>
+        <w:t>secureString</w:t>
+      </w:r>
+      <w:r>
+        <w:rPr>
+          <w:rFonts w:cstheme="minorHAnsi"/>
+          <w:b/>
+          <w:color w:val="000000"/>
+          <w:sz w:val="24"/>
+          <w:szCs w:val="24"/>
+        </w:rPr>
+        <w:t>.</w:t>
+      </w:r>
+      <w:r>
+        <w:rPr>
+          <w:rFonts w:cstheme="minorHAnsi"/>
+          <w:b/>
+          <w:color w:val="000000"/>
+          <w:sz w:val="24"/>
+          <w:szCs w:val="24"/>
+        </w:rPr>
+        <w:t xml:space="preserve"> </w:t>
+      </w:r>
+      <w:r>
+        <w:rPr>
+          <w:rFonts w:cstheme="minorHAnsi"/>
+          <w:color w:val="000000"/>
+          <w:sz w:val="24"/>
+          <w:szCs w:val="24"/>
+        </w:rPr>
+        <w:t xml:space="preserve">and create one string localLK and call </w:t>
+      </w:r>
+      <w:r>
+        <w:rPr>
+          <w:rFonts w:cstheme="minorHAnsi"/>
+          <w:color w:val="000000"/>
+          <w:sz w:val="24"/>
+          <w:szCs w:val="24"/>
+        </w:rPr>
+        <w:t>secureString.Decrypt(_LecenseString)</w:t>
+      </w:r>
+      <w:r>
+        <w:rPr>
+          <w:rFonts w:cstheme="minorHAnsi"/>
+          <w:color w:val="000000"/>
+          <w:sz w:val="24"/>
+          <w:szCs w:val="24"/>
+        </w:rPr>
+        <w:t xml:space="preserve"> method.</w:t>
+      </w:r>
+    </w:p>
+    <w:p>
+      <w:pPr>
+        <w:autoSpaceDE w:val="0"/>
+        <w:autoSpaceDN w:val="0"/>
+        <w:adjustRightInd w:val="0"/>
+        <w:spacing w:after="0" w:line="240" w:lineRule="auto"/>
+        <w:rPr>
+          <w:rFonts w:cstheme="minorHAnsi"/>
+          <w:color w:val="000000"/>
+          <w:sz w:val="24"/>
+          <w:szCs w:val="24"/>
+        </w:rPr>
+      </w:pPr>
+    </w:p>
+    <w:p>
+      <w:pPr>
+        <w:autoSpaceDE w:val="0"/>
+        <w:autoSpaceDN w:val="0"/>
+        <w:adjustRightInd w:val="0"/>
+        <w:spacing w:after="0" w:line="240" w:lineRule="auto"/>
+        <w:ind w:left="720" w:firstLine="720"/>
+        <w:rPr>
+          <w:rFonts w:cstheme="minorHAnsi"/>
+          <w:color w:val="000000"/>
+          <w:sz w:val="24"/>
+          <w:szCs w:val="24"/>
+        </w:rPr>
+      </w:pPr>
+      <w:r>
+        <w:rPr>
+          <w:rFonts w:cstheme="minorHAnsi"/>
+          <w:color w:val="000000"/>
+          <w:sz w:val="24"/>
+          <w:szCs w:val="24"/>
+        </w:rPr>
+        <w:t>Step 2:</w:t>
+      </w:r>
+      <w:r>
+        <w:rPr>
+          <w:rFonts w:cstheme="minorHAnsi"/>
+          <w:color w:val="000000"/>
+          <w:sz w:val="24"/>
+          <w:szCs w:val="24"/>
+        </w:rPr>
+        <w:t xml:space="preserve">  Call </w:t>
+      </w:r>
+      <w:r>
+        <w:rPr>
+          <w:rFonts w:cstheme="minorHAnsi"/>
+          <w:color w:val="000000"/>
+          <w:sz w:val="24"/>
+          <w:szCs w:val="24"/>
+        </w:rPr>
+        <w:t>CheckHalconLi</w:t>
+      </w:r>
+      <w:bookmarkStart w:id="0" w:name="_GoBack"/>
+      <w:bookmarkEnd w:id="0"/>
+      <w:r>
+        <w:rPr>
+          <w:rFonts w:cstheme="minorHAnsi"/>
+          <w:color w:val="000000"/>
+          <w:sz w:val="24"/>
+          <w:szCs w:val="24"/>
+        </w:rPr>
+        <w:t>cence()</w:t>
+      </w:r>
+      <w:r>
+        <w:rPr>
+          <w:rFonts w:cstheme="minorHAnsi"/>
+          <w:color w:val="000000"/>
+          <w:sz w:val="24"/>
+          <w:szCs w:val="24"/>
+        </w:rPr>
+        <w:t xml:space="preserve"> Method</w:t>
+      </w:r>
+    </w:p>
+    <w:p>
+      <w:pPr>
+        <w:autoSpaceDE w:val="0"/>
+        <w:autoSpaceDN w:val="0"/>
+        <w:adjustRightInd w:val="0"/>
+        <w:spacing w:after="0" w:line="240" w:lineRule="auto"/>
+        <w:rPr>
+          <w:rFonts w:cstheme="minorHAnsi"/>
+          <w:color w:val="000000"/>
+          <w:sz w:val="20"/>
+          <w:szCs w:val="19"/>
+        </w:rPr>
+      </w:pPr>
+    </w:p>
+    <w:p>
+      <w:pPr>
+        <w:autoSpaceDE w:val="0"/>
+        <w:autoSpaceDN w:val="0"/>
+        <w:adjustRightInd w:val="0"/>
+        <w:spacing w:after="0" w:line="240" w:lineRule="auto"/>
+        <w:rPr>
+          <w:rFonts w:cstheme="minorHAnsi"/>
+          <w:b/>
+          <w:color w:val="000000"/>
+          <w:sz w:val="28"/>
+          <w:szCs w:val="24"/>
+        </w:rPr>
+      </w:pPr>
+      <w:r>
+        <w:rPr>
+          <w:rFonts w:cstheme="minorHAnsi"/>
+          <w:b/>
+          <w:color w:val="000000"/>
+          <w:sz w:val="28"/>
+          <w:szCs w:val="24"/>
+        </w:rPr>
+        <w:t>Not Understand Point</w:t>
+      </w:r>
+    </w:p>
+    <w:p>
+      <w:pPr>
+        <w:pStyle w:val="ListParagraph"/>
+        <w:numPr>
+          <w:ilvl w:val="0"/>
+          <w:numId w:val="5"/>
+        </w:numPr>
+        <w:autoSpaceDE w:val="0"/>
+        <w:autoSpaceDN w:val="0"/>
+        <w:adjustRightInd w:val="0"/>
+        <w:spacing w:after="0" w:line="240" w:lineRule="auto"/>
+        <w:rPr>
+          <w:rFonts w:cstheme="minorHAnsi"/>
+          <w:b/>
+          <w:color w:val="000000"/>
+          <w:sz w:val="24"/>
+          <w:szCs w:val="24"/>
+        </w:rPr>
+      </w:pPr>
+      <w:proofErr w:type="gramStart"/>
+      <w:r>
+        <w:rPr>
+          <w:rFonts w:cstheme="minorHAnsi"/>
+          <w:color w:val="000000"/>
+          <w:sz w:val="24"/>
+          <w:szCs w:val="24"/>
+        </w:rPr>
+        <w:t>Decrypt</w:t>
+      </w:r>
+      <w:r>
+        <w:rPr>
+          <w:rFonts w:cstheme="minorHAnsi"/>
+          <w:color w:val="000000"/>
+          <w:sz w:val="24"/>
+          <w:szCs w:val="24"/>
+        </w:rPr>
+        <w:t>(</w:t>
+      </w:r>
+      <w:proofErr w:type="gramEnd"/>
+      <w:r>
+        <w:rPr>
+          <w:rFonts w:cstheme="minorHAnsi"/>
+          <w:color w:val="000000"/>
+          <w:sz w:val="24"/>
+          <w:szCs w:val="24"/>
+        </w:rPr>
+        <w:t>) method</w:t>
+      </w:r>
+    </w:p>
+    <w:p>
+      <w:pPr>
+        <w:pStyle w:val="ListParagraph"/>
+        <w:numPr>
+          <w:ilvl w:val="0"/>
+          <w:numId w:val="5"/>
+        </w:numPr>
+        <w:autoSpaceDE w:val="0"/>
+        <w:autoSpaceDN w:val="0"/>
+        <w:adjustRightInd w:val="0"/>
+        <w:spacing w:after="0" w:line="240" w:lineRule="auto"/>
+        <w:rPr>
+          <w:rFonts w:cstheme="minorHAnsi"/>
+          <w:color w:val="000000"/>
+          <w:sz w:val="24"/>
+          <w:szCs w:val="24"/>
+        </w:rPr>
+      </w:pPr>
+      <w:r>
+        <w:rPr>
+          <w:rFonts w:cstheme="minorHAnsi"/>
+          <w:color w:val="000000"/>
+          <w:sz w:val="24"/>
+          <w:szCs w:val="24"/>
+        </w:rPr>
+        <w:t xml:space="preserve">Rfc2898DeriveBytes pdb = </w:t>
+      </w:r>
+      <w:r>
+        <w:rPr>
+          <w:rFonts w:cstheme="minorHAnsi"/>
+          <w:color w:val="0000FF"/>
+          <w:sz w:val="24"/>
+          <w:szCs w:val="24"/>
+        </w:rPr>
+        <w:t>new</w:t>
+      </w:r>
+      <w:r>
+        <w:rPr>
+          <w:rFonts w:cstheme="minorHAnsi"/>
+          <w:color w:val="000000"/>
+          <w:sz w:val="24"/>
+          <w:szCs w:val="24"/>
+        </w:rPr>
+        <w:t xml:space="preserve"> Rfc2898DeriveBytes(EncryptionKey, </w:t>
+      </w:r>
+      <w:r>
+        <w:rPr>
+          <w:rFonts w:cstheme="minorHAnsi"/>
+          <w:color w:val="0000FF"/>
+          <w:sz w:val="24"/>
+          <w:szCs w:val="24"/>
+        </w:rPr>
+        <w:t>new</w:t>
+      </w:r>
+      <w:r>
+        <w:rPr>
+          <w:rFonts w:cstheme="minorHAnsi"/>
+          <w:color w:val="000000"/>
+          <w:sz w:val="24"/>
+          <w:szCs w:val="24"/>
+        </w:rPr>
+        <w:t xml:space="preserve"> </w:t>
+      </w:r>
+      <w:r>
+        <w:rPr>
+          <w:rFonts w:cstheme="minorHAnsi"/>
+          <w:color w:val="0000FF"/>
+          <w:sz w:val="24"/>
+          <w:szCs w:val="24"/>
+        </w:rPr>
+        <w:t>byte</w:t>
+      </w:r>
+      <w:r>
+        <w:rPr>
+          <w:rFonts w:cstheme="minorHAnsi"/>
+          <w:color w:val="000000"/>
+          <w:sz w:val="24"/>
+          <w:szCs w:val="24"/>
+        </w:rPr>
+        <w:t>[] {</w:t>
+      </w:r>
+    </w:p>
+    <w:p>
+      <w:pPr>
+        <w:autoSpaceDE w:val="0"/>
+        <w:autoSpaceDN w:val="0"/>
+        <w:adjustRightInd w:val="0"/>
+        <w:spacing w:after="0" w:line="240" w:lineRule="auto"/>
+        <w:rPr>
+          <w:rFonts w:cstheme="minorHAnsi"/>
+          <w:color w:val="000000"/>
+          <w:sz w:val="24"/>
+          <w:szCs w:val="24"/>
+        </w:rPr>
+      </w:pPr>
+      <w:r>
+        <w:rPr>
+          <w:rFonts w:cstheme="minorHAnsi"/>
+          <w:color w:val="000000"/>
+          <w:sz w:val="24"/>
+          <w:szCs w:val="24"/>
+        </w:rPr>
+        <w:t xml:space="preserve">                                                0x49, 0x76, 0x61, 0x6e, 0x20, 0x4d, 0x65, 0x64, 0x76, 0x65, 0x64, 0x65, 0x</w:t>
+      </w:r>
+      <w:proofErr w:type="gramStart"/>
+      <w:r>
+        <w:rPr>
+          <w:rFonts w:cstheme="minorHAnsi"/>
+          <w:color w:val="000000"/>
+          <w:sz w:val="24"/>
+          <w:szCs w:val="24"/>
+        </w:rPr>
+        <w:t>76 }</w:t>
+      </w:r>
+      <w:proofErr w:type="gramEnd"/>
+      <w:r>
+        <w:rPr>
+          <w:rFonts w:cstheme="minorHAnsi"/>
+          <w:color w:val="000000"/>
+          <w:sz w:val="24"/>
+          <w:szCs w:val="24"/>
+        </w:rPr>
+        <w:t>)</w:t>
+      </w:r>
+    </w:p>
+    <w:p>
+      <w:pPr>
+        <w:autoSpaceDE w:val="0"/>
+        <w:autoSpaceDN w:val="0"/>
+        <w:adjustRightInd w:val="0"/>
+        <w:spacing w:after="0" w:line="240" w:lineRule="auto"/>
+        <w:rPr>
+          <w:rFonts w:cstheme="minorHAnsi"/>
           <w:color w:val="000000"/>
           <w:sz w:val="19"/>
           <w:szCs w:val="19"/>
         </w:rPr>
-        <w:t xml:space="preserve"> is the object of </w:t>
-      </w:r>
-      <w:bookmarkStart w:id="0" w:name="_GoBack"/>
-      <w:bookmarkEnd w:id="0"/>
-      <w:proofErr w:type="spellStart"/>
-      <w:proofErr w:type="gramStart"/>
-      <w:r>
-        <w:t>DataAccess</w:t>
-      </w:r>
-      <w:proofErr w:type="spellEnd"/>
-      <w:r>
-        <w:t xml:space="preserve">  --</w:t>
-      </w:r>
-      <w:proofErr w:type="gramEnd"/>
-      <w:r>
-        <w:t xml:space="preserve">&gt; </w:t>
-      </w:r>
-      <w:r>
-        <w:rPr>
-          <w:rFonts w:ascii="Consolas" w:hAnsi="Consolas" w:cs="Consolas"/>
-          <w:color w:val="000000"/>
-          <w:sz w:val="19"/>
-          <w:szCs w:val="19"/>
-        </w:rPr>
-        <w:t xml:space="preserve"> </w:t>
-      </w:r>
-      <w:proofErr w:type="spellStart"/>
-      <w:r>
-        <w:rPr>
-          <w:rFonts w:ascii="Consolas" w:hAnsi="Consolas" w:cs="Consolas"/>
-          <w:color w:val="000000"/>
-          <w:sz w:val="19"/>
-          <w:szCs w:val="19"/>
-        </w:rPr>
-        <w:t>VARegisterSettings</w:t>
-      </w:r>
-      <w:proofErr w:type="spellEnd"/>
-    </w:p>
-    <w:p/>
+      </w:pPr>
+    </w:p>
     <w:sectPr>
       <w:pgSz w:w="11906" w:h="16838"/>
       <w:pgMar w:top="1440" w:right="1440" w:bottom="1440" w:left="1440" w:header="708" w:footer="708" w:gutter="0"/>
@@ -80,6 +1530,566 @@
     </w:sectPr>
   </w:body>
 </w:document>
+</file>
+
+<file path=word/numbering.xml><?xml version="1.0" encoding="utf-8"?>
+<w:numbering xmlns:wpc="http://schemas.microsoft.com/office/word/2010/wordprocessingCanvas" xmlns:cx="http://schemas.microsoft.com/office/drawing/2014/chartex" xmlns:mc="http://schemas.openxmlformats.org/markup-compatibility/2006" xmlns:o="urn:schemas-microsoft-com:office:office" xmlns:r="http://schemas.openxmlformats.org/officeDocument/2006/relationships" xmlns:m="http://schemas.openxmlformats.org/officeDocument/2006/math" xmlns:v="urn:schemas-microsoft-com:vml" xmlns:wp14="http://schemas.microsoft.com/office/word/2010/wordprocessingDrawing" xmlns:wp="http://schemas.openxmlformats.org/drawingml/2006/wordprocessingDrawing" xmlns:w10="urn:schemas-microsoft-com:office:word" xmlns:w="http://schemas.openxmlformats.org/wordprocessingml/2006/main" xmlns:w14="http://schemas.microsoft.com/office/word/2010/wordml" xmlns:w15="http://schemas.microsoft.com/office/word/2012/wordml" xmlns:w16se="http://schemas.microsoft.com/office/word/2015/wordml/symex" xmlns:wpg="http://schemas.microsoft.com/office/word/2010/wordprocessingGroup" xmlns:wpi="http://schemas.microsoft.com/office/word/2010/wordprocessingInk" xmlns:wne="http://schemas.microsoft.com/office/word/2006/wordml" xmlns:wps="http://schemas.microsoft.com/office/word/2010/wordprocessingShape" mc:Ignorable="w14 w15 w16se wp14">
+  <w:abstractNum w:abstractNumId="0" w15:restartNumberingAfterBreak="0">
+    <w:nsid w:val="1BEC5E72"/>
+    <w:multiLevelType w:val="hybridMultilevel"/>
+    <w:tmpl w:val="151A0140"/>
+    <w:lvl w:ilvl="0" w:tplc="0809000F">
+      <w:start w:val="1"/>
+      <w:numFmt w:val="decimal"/>
+      <w:lvlText w:val="%1."/>
+      <w:lvlJc w:val="left"/>
+      <w:pPr>
+        <w:ind w:left="720" w:hanging="360"/>
+      </w:pPr>
+    </w:lvl>
+    <w:lvl w:ilvl="1" w:tplc="08090019" w:tentative="1">
+      <w:start w:val="1"/>
+      <w:numFmt w:val="lowerLetter"/>
+      <w:lvlText w:val="%2."/>
+      <w:lvlJc w:val="left"/>
+      <w:pPr>
+        <w:ind w:left="1440" w:hanging="360"/>
+      </w:pPr>
+    </w:lvl>
+    <w:lvl w:ilvl="2" w:tplc="0809001B" w:tentative="1">
+      <w:start w:val="1"/>
+      <w:numFmt w:val="lowerRoman"/>
+      <w:lvlText w:val="%3."/>
+      <w:lvlJc w:val="right"/>
+      <w:pPr>
+        <w:ind w:left="2160" w:hanging="180"/>
+      </w:pPr>
+    </w:lvl>
+    <w:lvl w:ilvl="3" w:tplc="0809000F" w:tentative="1">
+      <w:start w:val="1"/>
+      <w:numFmt w:val="decimal"/>
+      <w:lvlText w:val="%4."/>
+      <w:lvlJc w:val="left"/>
+      <w:pPr>
+        <w:ind w:left="2880" w:hanging="360"/>
+      </w:pPr>
+    </w:lvl>
+    <w:lvl w:ilvl="4" w:tplc="08090019" w:tentative="1">
+      <w:start w:val="1"/>
+      <w:numFmt w:val="lowerLetter"/>
+      <w:lvlText w:val="%5."/>
+      <w:lvlJc w:val="left"/>
+      <w:pPr>
+        <w:ind w:left="3600" w:hanging="360"/>
+      </w:pPr>
+    </w:lvl>
+    <w:lvl w:ilvl="5" w:tplc="0809001B" w:tentative="1">
+      <w:start w:val="1"/>
+      <w:numFmt w:val="lowerRoman"/>
+      <w:lvlText w:val="%6."/>
+      <w:lvlJc w:val="right"/>
+      <w:pPr>
+        <w:ind w:left="4320" w:hanging="180"/>
+      </w:pPr>
+    </w:lvl>
+    <w:lvl w:ilvl="6" w:tplc="0809000F" w:tentative="1">
+      <w:start w:val="1"/>
+      <w:numFmt w:val="decimal"/>
+      <w:lvlText w:val="%7."/>
+      <w:lvlJc w:val="left"/>
+      <w:pPr>
+        <w:ind w:left="5040" w:hanging="360"/>
+      </w:pPr>
+    </w:lvl>
+    <w:lvl w:ilvl="7" w:tplc="08090019" w:tentative="1">
+      <w:start w:val="1"/>
+      <w:numFmt w:val="lowerLetter"/>
+      <w:lvlText w:val="%8."/>
+      <w:lvlJc w:val="left"/>
+      <w:pPr>
+        <w:ind w:left="5760" w:hanging="360"/>
+      </w:pPr>
+    </w:lvl>
+    <w:lvl w:ilvl="8" w:tplc="0809001B" w:tentative="1">
+      <w:start w:val="1"/>
+      <w:numFmt w:val="lowerRoman"/>
+      <w:lvlText w:val="%9."/>
+      <w:lvlJc w:val="right"/>
+      <w:pPr>
+        <w:ind w:left="6480" w:hanging="180"/>
+      </w:pPr>
+    </w:lvl>
+  </w:abstractNum>
+  <w:abstractNum w:abstractNumId="1" w15:restartNumberingAfterBreak="0">
+    <w:nsid w:val="3092180A"/>
+    <w:multiLevelType w:val="hybridMultilevel"/>
+    <w:tmpl w:val="8B1E8508"/>
+    <w:lvl w:ilvl="0" w:tplc="E8767380">
+      <w:start w:val="1"/>
+      <w:numFmt w:val="bullet"/>
+      <w:lvlText w:val=""/>
+      <w:lvlJc w:val="left"/>
+      <w:pPr>
+        <w:ind w:left="720" w:hanging="360"/>
+      </w:pPr>
+      <w:rPr>
+        <w:rFonts w:ascii="Symbol" w:hAnsi="Symbol" w:hint="default"/>
+        <w:sz w:val="24"/>
+        <w:szCs w:val="24"/>
+      </w:rPr>
+    </w:lvl>
+    <w:lvl w:ilvl="1" w:tplc="08090003" w:tentative="1">
+      <w:start w:val="1"/>
+      <w:numFmt w:val="bullet"/>
+      <w:lvlText w:val="o"/>
+      <w:lvlJc w:val="left"/>
+      <w:pPr>
+        <w:ind w:left="1440" w:hanging="360"/>
+      </w:pPr>
+      <w:rPr>
+        <w:rFonts w:ascii="Courier New" w:hAnsi="Courier New" w:cs="Courier New" w:hint="default"/>
+      </w:rPr>
+    </w:lvl>
+    <w:lvl w:ilvl="2" w:tplc="08090005" w:tentative="1">
+      <w:start w:val="1"/>
+      <w:numFmt w:val="bullet"/>
+      <w:lvlText w:val=""/>
+      <w:lvlJc w:val="left"/>
+      <w:pPr>
+        <w:ind w:left="2160" w:hanging="360"/>
+      </w:pPr>
+      <w:rPr>
+        <w:rFonts w:ascii="Wingdings" w:hAnsi="Wingdings" w:hint="default"/>
+      </w:rPr>
+    </w:lvl>
+    <w:lvl w:ilvl="3" w:tplc="08090001" w:tentative="1">
+      <w:start w:val="1"/>
+      <w:numFmt w:val="bullet"/>
+      <w:lvlText w:val=""/>
+      <w:lvlJc w:val="left"/>
+      <w:pPr>
+        <w:ind w:left="2880" w:hanging="360"/>
+      </w:pPr>
+      <w:rPr>
+        <w:rFonts w:ascii="Symbol" w:hAnsi="Symbol" w:hint="default"/>
+      </w:rPr>
+    </w:lvl>
+    <w:lvl w:ilvl="4" w:tplc="08090003" w:tentative="1">
+      <w:start w:val="1"/>
+      <w:numFmt w:val="bullet"/>
+      <w:lvlText w:val="o"/>
+      <w:lvlJc w:val="left"/>
+      <w:pPr>
+        <w:ind w:left="3600" w:hanging="360"/>
+      </w:pPr>
+      <w:rPr>
+        <w:rFonts w:ascii="Courier New" w:hAnsi="Courier New" w:cs="Courier New" w:hint="default"/>
+      </w:rPr>
+    </w:lvl>
+    <w:lvl w:ilvl="5" w:tplc="08090005" w:tentative="1">
+      <w:start w:val="1"/>
+      <w:numFmt w:val="bullet"/>
+      <w:lvlText w:val=""/>
+      <w:lvlJc w:val="left"/>
+      <w:pPr>
+        <w:ind w:left="4320" w:hanging="360"/>
+      </w:pPr>
+      <w:rPr>
+        <w:rFonts w:ascii="Wingdings" w:hAnsi="Wingdings" w:hint="default"/>
+      </w:rPr>
+    </w:lvl>
+    <w:lvl w:ilvl="6" w:tplc="08090001" w:tentative="1">
+      <w:start w:val="1"/>
+      <w:numFmt w:val="bullet"/>
+      <w:lvlText w:val=""/>
+      <w:lvlJc w:val="left"/>
+      <w:pPr>
+        <w:ind w:left="5040" w:hanging="360"/>
+      </w:pPr>
+      <w:rPr>
+        <w:rFonts w:ascii="Symbol" w:hAnsi="Symbol" w:hint="default"/>
+      </w:rPr>
+    </w:lvl>
+    <w:lvl w:ilvl="7" w:tplc="08090003" w:tentative="1">
+      <w:start w:val="1"/>
+      <w:numFmt w:val="bullet"/>
+      <w:lvlText w:val="o"/>
+      <w:lvlJc w:val="left"/>
+      <w:pPr>
+        <w:ind w:left="5760" w:hanging="360"/>
+      </w:pPr>
+      <w:rPr>
+        <w:rFonts w:ascii="Courier New" w:hAnsi="Courier New" w:cs="Courier New" w:hint="default"/>
+      </w:rPr>
+    </w:lvl>
+    <w:lvl w:ilvl="8" w:tplc="08090005" w:tentative="1">
+      <w:start w:val="1"/>
+      <w:numFmt w:val="bullet"/>
+      <w:lvlText w:val=""/>
+      <w:lvlJc w:val="left"/>
+      <w:pPr>
+        <w:ind w:left="6480" w:hanging="360"/>
+      </w:pPr>
+      <w:rPr>
+        <w:rFonts w:ascii="Wingdings" w:hAnsi="Wingdings" w:hint="default"/>
+      </w:rPr>
+    </w:lvl>
+  </w:abstractNum>
+  <w:abstractNum w:abstractNumId="2" w15:restartNumberingAfterBreak="0">
+    <w:nsid w:val="32D25DEC"/>
+    <w:multiLevelType w:val="hybridMultilevel"/>
+    <w:tmpl w:val="C94AD992"/>
+    <w:lvl w:ilvl="0" w:tplc="08090001">
+      <w:start w:val="1"/>
+      <w:numFmt w:val="bullet"/>
+      <w:lvlText w:val=""/>
+      <w:lvlJc w:val="left"/>
+      <w:pPr>
+        <w:ind w:left="720" w:hanging="360"/>
+      </w:pPr>
+      <w:rPr>
+        <w:rFonts w:ascii="Symbol" w:hAnsi="Symbol" w:hint="default"/>
+      </w:rPr>
+    </w:lvl>
+    <w:lvl w:ilvl="1" w:tplc="08090003" w:tentative="1">
+      <w:start w:val="1"/>
+      <w:numFmt w:val="bullet"/>
+      <w:lvlText w:val="o"/>
+      <w:lvlJc w:val="left"/>
+      <w:pPr>
+        <w:ind w:left="1440" w:hanging="360"/>
+      </w:pPr>
+      <w:rPr>
+        <w:rFonts w:ascii="Courier New" w:hAnsi="Courier New" w:cs="Courier New" w:hint="default"/>
+      </w:rPr>
+    </w:lvl>
+    <w:lvl w:ilvl="2" w:tplc="08090005" w:tentative="1">
+      <w:start w:val="1"/>
+      <w:numFmt w:val="bullet"/>
+      <w:lvlText w:val=""/>
+      <w:lvlJc w:val="left"/>
+      <w:pPr>
+        <w:ind w:left="2160" w:hanging="360"/>
+      </w:pPr>
+      <w:rPr>
+        <w:rFonts w:ascii="Wingdings" w:hAnsi="Wingdings" w:hint="default"/>
+      </w:rPr>
+    </w:lvl>
+    <w:lvl w:ilvl="3" w:tplc="08090001" w:tentative="1">
+      <w:start w:val="1"/>
+      <w:numFmt w:val="bullet"/>
+      <w:lvlText w:val=""/>
+      <w:lvlJc w:val="left"/>
+      <w:pPr>
+        <w:ind w:left="2880" w:hanging="360"/>
+      </w:pPr>
+      <w:rPr>
+        <w:rFonts w:ascii="Symbol" w:hAnsi="Symbol" w:hint="default"/>
+      </w:rPr>
+    </w:lvl>
+    <w:lvl w:ilvl="4" w:tplc="08090003" w:tentative="1">
+      <w:start w:val="1"/>
+      <w:numFmt w:val="bullet"/>
+      <w:lvlText w:val="o"/>
+      <w:lvlJc w:val="left"/>
+      <w:pPr>
+        <w:ind w:left="3600" w:hanging="360"/>
+      </w:pPr>
+      <w:rPr>
+        <w:rFonts w:ascii="Courier New" w:hAnsi="Courier New" w:cs="Courier New" w:hint="default"/>
+      </w:rPr>
+    </w:lvl>
+    <w:lvl w:ilvl="5" w:tplc="08090005" w:tentative="1">
+      <w:start w:val="1"/>
+      <w:numFmt w:val="bullet"/>
+      <w:lvlText w:val=""/>
+      <w:lvlJc w:val="left"/>
+      <w:pPr>
+        <w:ind w:left="4320" w:hanging="360"/>
+      </w:pPr>
+      <w:rPr>
+        <w:rFonts w:ascii="Wingdings" w:hAnsi="Wingdings" w:hint="default"/>
+      </w:rPr>
+    </w:lvl>
+    <w:lvl w:ilvl="6" w:tplc="08090001" w:tentative="1">
+      <w:start w:val="1"/>
+      <w:numFmt w:val="bullet"/>
+      <w:lvlText w:val=""/>
+      <w:lvlJc w:val="left"/>
+      <w:pPr>
+        <w:ind w:left="5040" w:hanging="360"/>
+      </w:pPr>
+      <w:rPr>
+        <w:rFonts w:ascii="Symbol" w:hAnsi="Symbol" w:hint="default"/>
+      </w:rPr>
+    </w:lvl>
+    <w:lvl w:ilvl="7" w:tplc="08090003" w:tentative="1">
+      <w:start w:val="1"/>
+      <w:numFmt w:val="bullet"/>
+      <w:lvlText w:val="o"/>
+      <w:lvlJc w:val="left"/>
+      <w:pPr>
+        <w:ind w:left="5760" w:hanging="360"/>
+      </w:pPr>
+      <w:rPr>
+        <w:rFonts w:ascii="Courier New" w:hAnsi="Courier New" w:cs="Courier New" w:hint="default"/>
+      </w:rPr>
+    </w:lvl>
+    <w:lvl w:ilvl="8" w:tplc="08090005" w:tentative="1">
+      <w:start w:val="1"/>
+      <w:numFmt w:val="bullet"/>
+      <w:lvlText w:val=""/>
+      <w:lvlJc w:val="left"/>
+      <w:pPr>
+        <w:ind w:left="6480" w:hanging="360"/>
+      </w:pPr>
+      <w:rPr>
+        <w:rFonts w:ascii="Wingdings" w:hAnsi="Wingdings" w:hint="default"/>
+      </w:rPr>
+    </w:lvl>
+  </w:abstractNum>
+  <w:abstractNum w:abstractNumId="3" w15:restartNumberingAfterBreak="0">
+    <w:nsid w:val="38641A4B"/>
+    <w:multiLevelType w:val="hybridMultilevel"/>
+    <w:tmpl w:val="D55A573C"/>
+    <w:lvl w:ilvl="0" w:tplc="0809000B">
+      <w:start w:val="1"/>
+      <w:numFmt w:val="bullet"/>
+      <w:lvlText w:val=""/>
+      <w:lvlJc w:val="left"/>
+      <w:pPr>
+        <w:ind w:left="1080" w:hanging="360"/>
+      </w:pPr>
+      <w:rPr>
+        <w:rFonts w:ascii="Wingdings" w:hAnsi="Wingdings" w:hint="default"/>
+      </w:rPr>
+    </w:lvl>
+    <w:lvl w:ilvl="1" w:tplc="08090003">
+      <w:start w:val="1"/>
+      <w:numFmt w:val="bullet"/>
+      <w:lvlText w:val="o"/>
+      <w:lvlJc w:val="left"/>
+      <w:pPr>
+        <w:ind w:left="1800" w:hanging="360"/>
+      </w:pPr>
+      <w:rPr>
+        <w:rFonts w:ascii="Courier New" w:hAnsi="Courier New" w:cs="Courier New" w:hint="default"/>
+      </w:rPr>
+    </w:lvl>
+    <w:lvl w:ilvl="2" w:tplc="08090005">
+      <w:start w:val="1"/>
+      <w:numFmt w:val="bullet"/>
+      <w:lvlText w:val=""/>
+      <w:lvlJc w:val="left"/>
+      <w:pPr>
+        <w:ind w:left="2520" w:hanging="360"/>
+      </w:pPr>
+      <w:rPr>
+        <w:rFonts w:ascii="Wingdings" w:hAnsi="Wingdings" w:hint="default"/>
+      </w:rPr>
+    </w:lvl>
+    <w:lvl w:ilvl="3" w:tplc="08090001" w:tentative="1">
+      <w:start w:val="1"/>
+      <w:numFmt w:val="bullet"/>
+      <w:lvlText w:val=""/>
+      <w:lvlJc w:val="left"/>
+      <w:pPr>
+        <w:ind w:left="3240" w:hanging="360"/>
+      </w:pPr>
+      <w:rPr>
+        <w:rFonts w:ascii="Symbol" w:hAnsi="Symbol" w:hint="default"/>
+      </w:rPr>
+    </w:lvl>
+    <w:lvl w:ilvl="4" w:tplc="08090003" w:tentative="1">
+      <w:start w:val="1"/>
+      <w:numFmt w:val="bullet"/>
+      <w:lvlText w:val="o"/>
+      <w:lvlJc w:val="left"/>
+      <w:pPr>
+        <w:ind w:left="3960" w:hanging="360"/>
+      </w:pPr>
+      <w:rPr>
+        <w:rFonts w:ascii="Courier New" w:hAnsi="Courier New" w:cs="Courier New" w:hint="default"/>
+      </w:rPr>
+    </w:lvl>
+    <w:lvl w:ilvl="5" w:tplc="08090005" w:tentative="1">
+      <w:start w:val="1"/>
+      <w:numFmt w:val="bullet"/>
+      <w:lvlText w:val=""/>
+      <w:lvlJc w:val="left"/>
+      <w:pPr>
+        <w:ind w:left="4680" w:hanging="360"/>
+      </w:pPr>
+      <w:rPr>
+        <w:rFonts w:ascii="Wingdings" w:hAnsi="Wingdings" w:hint="default"/>
+      </w:rPr>
+    </w:lvl>
+    <w:lvl w:ilvl="6" w:tplc="08090001" w:tentative="1">
+      <w:start w:val="1"/>
+      <w:numFmt w:val="bullet"/>
+      <w:lvlText w:val=""/>
+      <w:lvlJc w:val="left"/>
+      <w:pPr>
+        <w:ind w:left="5400" w:hanging="360"/>
+      </w:pPr>
+      <w:rPr>
+        <w:rFonts w:ascii="Symbol" w:hAnsi="Symbol" w:hint="default"/>
+      </w:rPr>
+    </w:lvl>
+    <w:lvl w:ilvl="7" w:tplc="08090003" w:tentative="1">
+      <w:start w:val="1"/>
+      <w:numFmt w:val="bullet"/>
+      <w:lvlText w:val="o"/>
+      <w:lvlJc w:val="left"/>
+      <w:pPr>
+        <w:ind w:left="6120" w:hanging="360"/>
+      </w:pPr>
+      <w:rPr>
+        <w:rFonts w:ascii="Courier New" w:hAnsi="Courier New" w:cs="Courier New" w:hint="default"/>
+      </w:rPr>
+    </w:lvl>
+    <w:lvl w:ilvl="8" w:tplc="08090005" w:tentative="1">
+      <w:start w:val="1"/>
+      <w:numFmt w:val="bullet"/>
+      <w:lvlText w:val=""/>
+      <w:lvlJc w:val="left"/>
+      <w:pPr>
+        <w:ind w:left="6840" w:hanging="360"/>
+      </w:pPr>
+      <w:rPr>
+        <w:rFonts w:ascii="Wingdings" w:hAnsi="Wingdings" w:hint="default"/>
+      </w:rPr>
+    </w:lvl>
+  </w:abstractNum>
+  <w:abstractNum w:abstractNumId="4" w15:restartNumberingAfterBreak="0">
+    <w:nsid w:val="42DD4CE2"/>
+    <w:multiLevelType w:val="hybridMultilevel"/>
+    <w:tmpl w:val="E28EFE98"/>
+    <w:lvl w:ilvl="0" w:tplc="08090001">
+      <w:start w:val="1"/>
+      <w:numFmt w:val="bullet"/>
+      <w:lvlText w:val=""/>
+      <w:lvlJc w:val="left"/>
+      <w:pPr>
+        <w:ind w:left="720" w:hanging="360"/>
+      </w:pPr>
+      <w:rPr>
+        <w:rFonts w:ascii="Symbol" w:hAnsi="Symbol" w:hint="default"/>
+      </w:rPr>
+    </w:lvl>
+    <w:lvl w:ilvl="1" w:tplc="08090003" w:tentative="1">
+      <w:start w:val="1"/>
+      <w:numFmt w:val="bullet"/>
+      <w:lvlText w:val="o"/>
+      <w:lvlJc w:val="left"/>
+      <w:pPr>
+        <w:ind w:left="1440" w:hanging="360"/>
+      </w:pPr>
+      <w:rPr>
+        <w:rFonts w:ascii="Courier New" w:hAnsi="Courier New" w:cs="Courier New" w:hint="default"/>
+      </w:rPr>
+    </w:lvl>
+    <w:lvl w:ilvl="2" w:tplc="08090005" w:tentative="1">
+      <w:start w:val="1"/>
+      <w:numFmt w:val="bullet"/>
+      <w:lvlText w:val=""/>
+      <w:lvlJc w:val="left"/>
+      <w:pPr>
+        <w:ind w:left="2160" w:hanging="360"/>
+      </w:pPr>
+      <w:rPr>
+        <w:rFonts w:ascii="Wingdings" w:hAnsi="Wingdings" w:hint="default"/>
+      </w:rPr>
+    </w:lvl>
+    <w:lvl w:ilvl="3" w:tplc="08090001" w:tentative="1">
+      <w:start w:val="1"/>
+      <w:numFmt w:val="bullet"/>
+      <w:lvlText w:val=""/>
+      <w:lvlJc w:val="left"/>
+      <w:pPr>
+        <w:ind w:left="2880" w:hanging="360"/>
+      </w:pPr>
+      <w:rPr>
+        <w:rFonts w:ascii="Symbol" w:hAnsi="Symbol" w:hint="default"/>
+      </w:rPr>
+    </w:lvl>
+    <w:lvl w:ilvl="4" w:tplc="08090003" w:tentative="1">
+      <w:start w:val="1"/>
+      <w:numFmt w:val="bullet"/>
+      <w:lvlText w:val="o"/>
+      <w:lvlJc w:val="left"/>
+      <w:pPr>
+        <w:ind w:left="3600" w:hanging="360"/>
+      </w:pPr>
+      <w:rPr>
+        <w:rFonts w:ascii="Courier New" w:hAnsi="Courier New" w:cs="Courier New" w:hint="default"/>
+      </w:rPr>
+    </w:lvl>
+    <w:lvl w:ilvl="5" w:tplc="08090005" w:tentative="1">
+      <w:start w:val="1"/>
+      <w:numFmt w:val="bullet"/>
+      <w:lvlText w:val=""/>
+      <w:lvlJc w:val="left"/>
+      <w:pPr>
+        <w:ind w:left="4320" w:hanging="360"/>
+      </w:pPr>
+      <w:rPr>
+        <w:rFonts w:ascii="Wingdings" w:hAnsi="Wingdings" w:hint="default"/>
+      </w:rPr>
+    </w:lvl>
+    <w:lvl w:ilvl="6" w:tplc="08090001" w:tentative="1">
+      <w:start w:val="1"/>
+      <w:numFmt w:val="bullet"/>
+      <w:lvlText w:val=""/>
+      <w:lvlJc w:val="left"/>
+      <w:pPr>
+        <w:ind w:left="5040" w:hanging="360"/>
+      </w:pPr>
+      <w:rPr>
+        <w:rFonts w:ascii="Symbol" w:hAnsi="Symbol" w:hint="default"/>
+      </w:rPr>
+    </w:lvl>
+    <w:lvl w:ilvl="7" w:tplc="08090003" w:tentative="1">
+      <w:start w:val="1"/>
+      <w:numFmt w:val="bullet"/>
+      <w:lvlText w:val="o"/>
+      <w:lvlJc w:val="left"/>
+      <w:pPr>
+        <w:ind w:left="5760" w:hanging="360"/>
+      </w:pPr>
+      <w:rPr>
+        <w:rFonts w:ascii="Courier New" w:hAnsi="Courier New" w:cs="Courier New" w:hint="default"/>
+      </w:rPr>
+    </w:lvl>
+    <w:lvl w:ilvl="8" w:tplc="08090005" w:tentative="1">
+      <w:start w:val="1"/>
+      <w:numFmt w:val="bullet"/>
+      <w:lvlText w:val=""/>
+      <w:lvlJc w:val="left"/>
+      <w:pPr>
+        <w:ind w:left="6480" w:hanging="360"/>
+      </w:pPr>
+      <w:rPr>
+        <w:rFonts w:ascii="Wingdings" w:hAnsi="Wingdings" w:hint="default"/>
+      </w:rPr>
+    </w:lvl>
+  </w:abstractNum>
+  <w:num w:numId="1">
+    <w:abstractNumId w:val="2"/>
+  </w:num>
+  <w:num w:numId="2">
+    <w:abstractNumId w:val="1"/>
+  </w:num>
+  <w:num w:numId="3">
+    <w:abstractNumId w:val="0"/>
+  </w:num>
+  <w:num w:numId="4">
+    <w:abstractNumId w:val="3"/>
+  </w:num>
+  <w:num w:numId="5">
+    <w:abstractNumId w:val="4"/>
+  </w:num>
+</w:numbering>
 </file>
 
 <file path=word/styles.xml><?xml version="1.0" encoding="utf-8"?>
@@ -503,6 +2513,17 @@
     <w:semiHidden/>
     <w:unhideWhenUsed/>
   </w:style>
+  <w:style w:type="paragraph" w:styleId="ListParagraph">
+    <w:name w:val="List Paragraph"/>
+    <w:basedOn w:val="Normal"/>
+    <w:uiPriority w:val="34"/>
+    <w:qFormat/>
+    <w:rsid w:val="004F1AE2"/>
+    <w:pPr>
+      <w:ind w:left="720"/>
+      <w:contextualSpacing/>
+    </w:pPr>
+  </w:style>
 </w:styles>
 </file>
 

</xml_diff>